<commit_message>
Add E.B.D in Document
Added a draft of the Electrical Block Diagram and some addition subsystem comments in the project documention
</commit_message>
<xml_diff>
--- a/Documentation/Dynamically Stable Mobile Robotics Platform.docx
+++ b/Documentation/Dynamically Stable Mobile Robotics Platform.docx
@@ -207,6 +207,12 @@
     </w:p>
     <w:sdt>
       <w:sdtPr>
+        <w:rPr>
+          <w:rFonts w:asciiTheme="minorHAnsi" w:eastAsiaTheme="minorHAnsi" w:hAnsiTheme="minorHAnsi" w:cstheme="minorBidi"/>
+          <w:color w:val="auto"/>
+          <w:sz w:val="22"/>
+          <w:szCs w:val="22"/>
+        </w:rPr>
         <w:id w:val="1203744989"/>
         <w:docPartObj>
           <w:docPartGallery w:val="Table of Contents"/>
@@ -215,13 +221,9 @@
       </w:sdtPr>
       <w:sdtEndPr>
         <w:rPr>
-          <w:rFonts w:asciiTheme="minorHAnsi" w:eastAsiaTheme="minorHAnsi" w:hAnsiTheme="minorHAnsi" w:cstheme="minorBidi"/>
           <w:b/>
           <w:bCs/>
           <w:noProof/>
-          <w:color w:val="auto"/>
-          <w:sz w:val="22"/>
-          <w:szCs w:val="22"/>
         </w:rPr>
       </w:sdtEndPr>
       <w:sdtContent>
@@ -679,10 +681,456 @@
     <w:p/>
     <w:p>
       <w:r>
-        <w:t>Team 404 has developed a Dynamically Stable Robotics Platform, hereby known as the “Robot On Ball” (R.O.B). That produces locomotion using a ball to interface between three DC motors, and the floor. R.O.B balances by continuously adjusting its position to maintain stability, to accomplish this task a series of sensors, actuators, and control algorithms are utilized. Commonly, Proportional-Integral-Derivative (PID) Control is used to adjust the control inputs, resulting in calculated torque and direction to apply to the ball.</w:t>
-      </w:r>
-    </w:p>
-    <w:p/>
+        <w:t xml:space="preserve">Team 404 has developed a Dynamically Stable Robotics Platform, hereby known as the “Robot </w:t>
+      </w:r>
+      <w:r>
+        <w:t>on</w:t>
+      </w:r>
+      <w:r>
+        <w:t xml:space="preserve"> Ball” (R.O.B).</w:t>
+      </w:r>
+      <w:r>
+        <w:t xml:space="preserve"> This type of robot is commonly called a “</w:t>
+      </w:r>
+      <w:proofErr w:type="spellStart"/>
+      <w:r>
+        <w:t>Ballbot</w:t>
+      </w:r>
+      <w:proofErr w:type="spellEnd"/>
+      <w:r>
+        <w:t>”, defined as</w:t>
+      </w:r>
+      <w:r>
+        <w:t xml:space="preserve"> </w:t>
+      </w:r>
+      <w:r>
+        <w:t>a robot that</w:t>
+      </w:r>
+      <w:r>
+        <w:t xml:space="preserve"> produces locomotion using a ball to interface between three</w:t>
+      </w:r>
+      <w:r>
+        <w:t xml:space="preserve"> to four</w:t>
+      </w:r>
+      <w:r>
+        <w:t xml:space="preserve"> DC motors</w:t>
+      </w:r>
+      <w:r>
+        <w:t xml:space="preserve"> with </w:t>
+      </w:r>
+      <w:proofErr w:type="spellStart"/>
+      <w:r>
+        <w:t>omniwheels</w:t>
+      </w:r>
+      <w:proofErr w:type="spellEnd"/>
+      <w:r>
+        <w:t xml:space="preserve"> and the floor. R.O.B balances by continuously adjusting its position to maintain stability, to accomplish this task a series of sensors, actuators, and control algorithms are utilized. Commonly, Proportional-Integral-Derivative (PID) Control is used to adjust the control inputs, resulting in calculated torque and direction to apply to the ball.</w:t>
+      </w:r>
+    </w:p>
+    <w:p>
+      <w:r>
+        <w:t xml:space="preserve">To accomplish this task, it is necessary to take into account all the subsystems that will create the control system. Such systems include, but are not limited to: </w:t>
+      </w:r>
+    </w:p>
+    <w:p>
+      <w:pPr>
+        <w:pStyle w:val="ListParagraph"/>
+        <w:numPr>
+          <w:ilvl w:val="0"/>
+          <w:numId w:val="1"/>
+        </w:numPr>
+      </w:pPr>
+      <w:r>
+        <w:t>Mechanical Subsystem</w:t>
+      </w:r>
+    </w:p>
+    <w:p>
+      <w:pPr>
+        <w:pStyle w:val="ListParagraph"/>
+        <w:numPr>
+          <w:ilvl w:val="1"/>
+          <w:numId w:val="1"/>
+        </w:numPr>
+      </w:pPr>
+      <w:r>
+        <w:t>Chassis</w:t>
+      </w:r>
+    </w:p>
+    <w:p>
+      <w:pPr>
+        <w:pStyle w:val="ListParagraph"/>
+        <w:numPr>
+          <w:ilvl w:val="1"/>
+          <w:numId w:val="1"/>
+        </w:numPr>
+      </w:pPr>
+      <w:r>
+        <w:t>Motors</w:t>
+      </w:r>
+    </w:p>
+    <w:p>
+      <w:pPr>
+        <w:pStyle w:val="ListParagraph"/>
+        <w:numPr>
+          <w:ilvl w:val="1"/>
+          <w:numId w:val="1"/>
+        </w:numPr>
+      </w:pPr>
+      <w:r>
+        <w:t>Deployable stand</w:t>
+      </w:r>
+    </w:p>
+    <w:p>
+      <w:pPr>
+        <w:pStyle w:val="ListParagraph"/>
+        <w:numPr>
+          <w:ilvl w:val="1"/>
+          <w:numId w:val="1"/>
+        </w:numPr>
+      </w:pPr>
+      <w:r>
+        <w:t>Motor Joints</w:t>
+      </w:r>
+    </w:p>
+    <w:p>
+      <w:pPr>
+        <w:pStyle w:val="ListParagraph"/>
+        <w:numPr>
+          <w:ilvl w:val="1"/>
+          <w:numId w:val="1"/>
+        </w:numPr>
+      </w:pPr>
+      <w:r>
+        <w:t>Roller Ball</w:t>
+      </w:r>
+    </w:p>
+    <w:p>
+      <w:pPr>
+        <w:pStyle w:val="ListParagraph"/>
+        <w:numPr>
+          <w:ilvl w:val="1"/>
+          <w:numId w:val="1"/>
+        </w:numPr>
+      </w:pPr>
+      <w:proofErr w:type="spellStart"/>
+      <w:r>
+        <w:t>Omniwheels</w:t>
+      </w:r>
+      <w:proofErr w:type="spellEnd"/>
+    </w:p>
+    <w:p>
+      <w:pPr>
+        <w:pStyle w:val="ListParagraph"/>
+        <w:ind w:left="1800"/>
+      </w:pPr>
+    </w:p>
+    <w:p>
+      <w:pPr>
+        <w:pStyle w:val="ListParagraph"/>
+        <w:numPr>
+          <w:ilvl w:val="0"/>
+          <w:numId w:val="1"/>
+        </w:numPr>
+      </w:pPr>
+      <w:r>
+        <w:t>Electrical Subsystem</w:t>
+      </w:r>
+    </w:p>
+    <w:p>
+      <w:pPr>
+        <w:pStyle w:val="ListParagraph"/>
+        <w:numPr>
+          <w:ilvl w:val="1"/>
+          <w:numId w:val="1"/>
+        </w:numPr>
+      </w:pPr>
+      <w:r>
+        <w:t>Microcontroller/Single Board Computer</w:t>
+      </w:r>
+    </w:p>
+    <w:p>
+      <w:pPr>
+        <w:pStyle w:val="ListParagraph"/>
+        <w:numPr>
+          <w:ilvl w:val="1"/>
+          <w:numId w:val="1"/>
+        </w:numPr>
+      </w:pPr>
+      <w:r>
+        <w:t>Power Supply and Regulation</w:t>
+      </w:r>
+    </w:p>
+    <w:p>
+      <w:pPr>
+        <w:pStyle w:val="ListParagraph"/>
+        <w:numPr>
+          <w:ilvl w:val="1"/>
+          <w:numId w:val="1"/>
+        </w:numPr>
+      </w:pPr>
+      <w:r>
+        <w:t>Connectors</w:t>
+      </w:r>
+    </w:p>
+    <w:p>
+      <w:pPr>
+        <w:pStyle w:val="ListParagraph"/>
+        <w:numPr>
+          <w:ilvl w:val="1"/>
+          <w:numId w:val="1"/>
+        </w:numPr>
+      </w:pPr>
+      <w:r>
+        <w:t>Inertial Sensor</w:t>
+      </w:r>
+    </w:p>
+    <w:p>
+      <w:pPr>
+        <w:pStyle w:val="ListParagraph"/>
+        <w:numPr>
+          <w:ilvl w:val="1"/>
+          <w:numId w:val="1"/>
+        </w:numPr>
+      </w:pPr>
+      <w:r>
+        <w:t>Accelerometer</w:t>
+      </w:r>
+    </w:p>
+    <w:p>
+      <w:pPr>
+        <w:pStyle w:val="ListParagraph"/>
+        <w:numPr>
+          <w:ilvl w:val="1"/>
+          <w:numId w:val="1"/>
+        </w:numPr>
+      </w:pPr>
+      <w:r>
+        <w:t>Gyroscope</w:t>
+      </w:r>
+    </w:p>
+    <w:p>
+      <w:pPr>
+        <w:pStyle w:val="ListParagraph"/>
+        <w:numPr>
+          <w:ilvl w:val="1"/>
+          <w:numId w:val="1"/>
+        </w:numPr>
+      </w:pPr>
+      <w:r>
+        <w:t>Motor Drivers</w:t>
+      </w:r>
+    </w:p>
+    <w:p>
+      <w:pPr>
+        <w:pStyle w:val="ListParagraph"/>
+        <w:numPr>
+          <w:ilvl w:val="1"/>
+          <w:numId w:val="1"/>
+        </w:numPr>
+      </w:pPr>
+      <w:r>
+        <w:t>Cables</w:t>
+      </w:r>
+    </w:p>
+    <w:p>
+      <w:pPr>
+        <w:pStyle w:val="ListParagraph"/>
+        <w:numPr>
+          <w:ilvl w:val="1"/>
+          <w:numId w:val="1"/>
+        </w:numPr>
+      </w:pPr>
+      <w:r>
+        <w:t>Wireless Controller</w:t>
+      </w:r>
+    </w:p>
+    <w:p>
+      <w:pPr>
+        <w:pStyle w:val="ListParagraph"/>
+        <w:ind w:left="1800"/>
+      </w:pPr>
+    </w:p>
+    <w:p>
+      <w:pPr>
+        <w:pStyle w:val="ListParagraph"/>
+        <w:numPr>
+          <w:ilvl w:val="0"/>
+          <w:numId w:val="1"/>
+        </w:numPr>
+      </w:pPr>
+      <w:r>
+        <w:t>Software Subsystem</w:t>
+      </w:r>
+    </w:p>
+    <w:p>
+      <w:pPr>
+        <w:pStyle w:val="ListParagraph"/>
+        <w:numPr>
+          <w:ilvl w:val="1"/>
+          <w:numId w:val="1"/>
+        </w:numPr>
+      </w:pPr>
+      <w:r>
+        <w:t xml:space="preserve">PID Feedback </w:t>
+      </w:r>
+    </w:p>
+    <w:p>
+      <w:pPr>
+        <w:pStyle w:val="ListParagraph"/>
+        <w:numPr>
+          <w:ilvl w:val="1"/>
+          <w:numId w:val="1"/>
+        </w:numPr>
+      </w:pPr>
+      <w:r>
+        <w:t xml:space="preserve">Manual Control </w:t>
+      </w:r>
+    </w:p>
+    <w:p>
+      <w:pPr>
+        <w:pStyle w:val="ListParagraph"/>
+        <w:numPr>
+          <w:ilvl w:val="1"/>
+          <w:numId w:val="1"/>
+        </w:numPr>
+      </w:pPr>
+      <w:r>
+        <w:t xml:space="preserve">Autonomous </w:t>
+      </w:r>
+      <w:r>
+        <w:t>C</w:t>
+      </w:r>
+      <w:r>
+        <w:t>ontrol</w:t>
+      </w:r>
+    </w:p>
+    <w:p>
+      <w:pPr>
+        <w:pStyle w:val="ListParagraph"/>
+        <w:numPr>
+          <w:ilvl w:val="1"/>
+          <w:numId w:val="1"/>
+        </w:numPr>
+      </w:pPr>
+      <w:r>
+        <w:t>Path Planning</w:t>
+      </w:r>
+    </w:p>
+    <w:p>
+      <w:r>
+        <w:t xml:space="preserve">This is a brief overview of the systems that are involved in creating </w:t>
+      </w:r>
+      <w:proofErr w:type="gramStart"/>
+      <w:r>
+        <w:t xml:space="preserve">a </w:t>
+      </w:r>
+      <w:proofErr w:type="spellStart"/>
+      <w:r>
+        <w:t>Ballbot</w:t>
+      </w:r>
+      <w:proofErr w:type="spellEnd"/>
+      <w:proofErr w:type="gramEnd"/>
+      <w:r>
+        <w:t>.</w:t>
+      </w:r>
+    </w:p>
+    <w:p>
+      <w:pPr>
+        <w:pStyle w:val="Heading1"/>
+      </w:pPr>
+      <w:r>
+        <w:lastRenderedPageBreak/>
+        <w:t>Block Diagrams</w:t>
+      </w:r>
+    </w:p>
+    <w:p>
+      <w:pPr>
+        <w:keepNext/>
+        <w:jc w:val="center"/>
+      </w:pPr>
+      <w:r>
+        <w:rPr>
+          <w:noProof/>
+        </w:rPr>
+        <w:drawing>
+          <wp:inline distT="0" distB="0" distL="0" distR="0" wp14:anchorId="04F2ADE1" wp14:editId="21B4FA3D">
+            <wp:extent cx="5132654" cy="3837427"/>
+            <wp:effectExtent l="0" t="0" r="0" b="0"/>
+            <wp:docPr id="1" name="Picture 1" descr="Diagram&#10;&#10;Description automatically generated"/>
+            <wp:cNvGraphicFramePr>
+              <a:graphicFrameLocks xmlns:a="http://schemas.openxmlformats.org/drawingml/2006/main" noChangeAspect="1"/>
+            </wp:cNvGraphicFramePr>
+            <a:graphic xmlns:a="http://schemas.openxmlformats.org/drawingml/2006/main">
+              <a:graphicData uri="http://schemas.openxmlformats.org/drawingml/2006/picture">
+                <pic:pic xmlns:pic="http://schemas.openxmlformats.org/drawingml/2006/picture">
+                  <pic:nvPicPr>
+                    <pic:cNvPr id="1" name="Picture 1" descr="Diagram&#10;&#10;Description automatically generated"/>
+                    <pic:cNvPicPr>
+                      <a:picLocks noChangeAspect="1" noChangeArrowheads="1"/>
+                    </pic:cNvPicPr>
+                  </pic:nvPicPr>
+                  <pic:blipFill>
+                    <a:blip r:embed="rId8" cstate="print">
+                      <a:extLst>
+                        <a:ext uri="{28A0092B-C50C-407E-A947-70E740481C1C}">
+                          <a14:useLocalDpi xmlns:a14="http://schemas.microsoft.com/office/drawing/2010/main" val="0"/>
+                        </a:ext>
+                      </a:extLst>
+                    </a:blip>
+                    <a:srcRect/>
+                    <a:stretch>
+                      <a:fillRect/>
+                    </a:stretch>
+                  </pic:blipFill>
+                  <pic:spPr bwMode="auto">
+                    <a:xfrm>
+                      <a:off x="0" y="0"/>
+                      <a:ext cx="5136401" cy="3840229"/>
+                    </a:xfrm>
+                    <a:prstGeom prst="rect">
+                      <a:avLst/>
+                    </a:prstGeom>
+                    <a:noFill/>
+                    <a:ln>
+                      <a:noFill/>
+                    </a:ln>
+                  </pic:spPr>
+                </pic:pic>
+              </a:graphicData>
+            </a:graphic>
+          </wp:inline>
+        </w:drawing>
+      </w:r>
+    </w:p>
+    <w:p>
+      <w:pPr>
+        <w:pStyle w:val="Caption"/>
+        <w:jc w:val="center"/>
+      </w:pPr>
+      <w:r>
+        <w:t xml:space="preserve">Figure </w:t>
+      </w:r>
+      <w:fldSimple w:instr=" SEQ Figure \* ARABIC ">
+        <w:r>
+          <w:rPr>
+            <w:noProof/>
+          </w:rPr>
+          <w:t>1</w:t>
+        </w:r>
+      </w:fldSimple>
+      <w:r>
+        <w:t xml:space="preserve">: Block Diagram of </w:t>
+      </w:r>
+      <w:r>
+        <w:t>Electrical</w:t>
+      </w:r>
+      <w:r>
+        <w:t xml:space="preserve"> </w:t>
+      </w:r>
+      <w:r>
+        <w:t>Subsystem</w:t>
+      </w:r>
+    </w:p>
     <w:p>
       <w:pPr>
         <w:pStyle w:val="Heading1"/>
@@ -749,7 +1197,7 @@
       </w:pPr>
     </w:p>
     <w:sectPr>
-      <w:headerReference w:type="default" r:id="rId7"/>
+      <w:headerReference w:type="default" r:id="rId9"/>
       <w:pgSz w:w="12240" w:h="15840"/>
       <w:pgMar w:top="1440" w:right="1440" w:bottom="1440" w:left="1440" w:header="720" w:footer="720" w:gutter="0"/>
       <w:cols w:space="720"/>
@@ -863,6 +1311,127 @@
     </w:r>
   </w:p>
 </w:hdr>
+</file>
+
+<file path=word/numbering.xml><?xml version="1.0" encoding="utf-8"?>
+<w:numbering xmlns:wpc="http://schemas.microsoft.com/office/word/2010/wordprocessingCanvas" xmlns:cx="http://schemas.microsoft.com/office/drawing/2014/chartex" xmlns:cx1="http://schemas.microsoft.com/office/drawing/2015/9/8/chartex" xmlns:cx2="http://schemas.microsoft.com/office/drawing/2015/10/21/chartex" xmlns:cx3="http://schemas.microsoft.com/office/drawing/2016/5/9/chartex" xmlns:cx4="http://schemas.microsoft.com/office/drawing/2016/5/10/chartex" xmlns:cx5="http://schemas.microsoft.com/office/drawing/2016/5/11/chartex" xmlns:cx6="http://schemas.microsoft.com/office/drawing/2016/5/12/chartex" xmlns:cx7="http://schemas.microsoft.com/office/drawing/2016/5/13/chartex" xmlns:cx8="http://schemas.microsoft.com/office/drawing/2016/5/14/chartex" xmlns:mc="http://schemas.openxmlformats.org/markup-compatibility/2006" xmlns:aink="http://schemas.microsoft.com/office/drawing/2016/ink" xmlns:am3d="http://schemas.microsoft.com/office/drawing/2017/model3d" xmlns:o="urn:schemas-microsoft-com:office:office" xmlns:oel="http://schemas.microsoft.com/office/2019/extlst" xmlns:r="http://schemas.openxmlformats.org/officeDocument/2006/relationships" xmlns:m="http://schemas.openxmlformats.org/officeDocument/2006/math" xmlns:v="urn:schemas-microsoft-com:vml" xmlns:wp14="http://schemas.microsoft.com/office/word/2010/wordprocessingDrawing" xmlns:wp="http://schemas.openxmlformats.org/drawingml/2006/wordprocessingDrawing" xmlns:w10="urn:schemas-microsoft-com:office:word" xmlns:w="http://schemas.openxmlformats.org/wordprocessingml/2006/main" xmlns:w14="http://schemas.microsoft.com/office/word/2010/wordml" xmlns:w15="http://schemas.microsoft.com/office/word/2012/wordml" xmlns:w16cex="http://schemas.microsoft.com/office/word/2018/wordml/cex" xmlns:w16cid="http://schemas.microsoft.com/office/word/2016/wordml/cid" xmlns:w16="http://schemas.microsoft.com/office/word/2018/wordml" xmlns:w16sdtdh="http://schemas.microsoft.com/office/word/2020/wordml/sdtdatahash" xmlns:w16se="http://schemas.microsoft.com/office/word/2015/wordml/symex" xmlns:wpg="http://schemas.microsoft.com/office/word/2010/wordprocessingGroup" xmlns:wpi="http://schemas.microsoft.com/office/word/2010/wordprocessingInk" xmlns:wne="http://schemas.microsoft.com/office/word/2006/wordml" xmlns:wps="http://schemas.microsoft.com/office/word/2010/wordprocessingShape" mc:Ignorable="w14 w15 w16se w16cid w16 w16cex w16sdtdh wp14">
+  <w:abstractNum w:abstractNumId="0" w15:restartNumberingAfterBreak="0">
+    <w:nsid w:val="212B1A60"/>
+    <w:multiLevelType w:val="hybridMultilevel"/>
+    <w:tmpl w:val="D40ED3A8"/>
+    <w:lvl w:ilvl="0" w:tplc="DB328F24">
+      <w:start w:val="3"/>
+      <w:numFmt w:val="bullet"/>
+      <w:lvlText w:val="-"/>
+      <w:lvlJc w:val="left"/>
+      <w:pPr>
+        <w:ind w:left="1080" w:hanging="360"/>
+      </w:pPr>
+      <w:rPr>
+        <w:rFonts w:ascii="Calibri" w:eastAsiaTheme="minorHAnsi" w:hAnsi="Calibri" w:cs="Calibri" w:hint="default"/>
+      </w:rPr>
+    </w:lvl>
+    <w:lvl w:ilvl="1" w:tplc="04090003">
+      <w:start w:val="1"/>
+      <w:numFmt w:val="bullet"/>
+      <w:lvlText w:val="o"/>
+      <w:lvlJc w:val="left"/>
+      <w:pPr>
+        <w:ind w:left="1800" w:hanging="360"/>
+      </w:pPr>
+      <w:rPr>
+        <w:rFonts w:ascii="Courier New" w:hAnsi="Courier New" w:cs="Courier New" w:hint="default"/>
+      </w:rPr>
+    </w:lvl>
+    <w:lvl w:ilvl="2" w:tplc="04090005" w:tentative="1">
+      <w:start w:val="1"/>
+      <w:numFmt w:val="bullet"/>
+      <w:lvlText w:val=""/>
+      <w:lvlJc w:val="left"/>
+      <w:pPr>
+        <w:ind w:left="2520" w:hanging="360"/>
+      </w:pPr>
+      <w:rPr>
+        <w:rFonts w:ascii="Wingdings" w:hAnsi="Wingdings" w:hint="default"/>
+      </w:rPr>
+    </w:lvl>
+    <w:lvl w:ilvl="3" w:tplc="04090001" w:tentative="1">
+      <w:start w:val="1"/>
+      <w:numFmt w:val="bullet"/>
+      <w:lvlText w:val=""/>
+      <w:lvlJc w:val="left"/>
+      <w:pPr>
+        <w:ind w:left="3240" w:hanging="360"/>
+      </w:pPr>
+      <w:rPr>
+        <w:rFonts w:ascii="Symbol" w:hAnsi="Symbol" w:hint="default"/>
+      </w:rPr>
+    </w:lvl>
+    <w:lvl w:ilvl="4" w:tplc="04090003" w:tentative="1">
+      <w:start w:val="1"/>
+      <w:numFmt w:val="bullet"/>
+      <w:lvlText w:val="o"/>
+      <w:lvlJc w:val="left"/>
+      <w:pPr>
+        <w:ind w:left="3960" w:hanging="360"/>
+      </w:pPr>
+      <w:rPr>
+        <w:rFonts w:ascii="Courier New" w:hAnsi="Courier New" w:cs="Courier New" w:hint="default"/>
+      </w:rPr>
+    </w:lvl>
+    <w:lvl w:ilvl="5" w:tplc="04090005" w:tentative="1">
+      <w:start w:val="1"/>
+      <w:numFmt w:val="bullet"/>
+      <w:lvlText w:val=""/>
+      <w:lvlJc w:val="left"/>
+      <w:pPr>
+        <w:ind w:left="4680" w:hanging="360"/>
+      </w:pPr>
+      <w:rPr>
+        <w:rFonts w:ascii="Wingdings" w:hAnsi="Wingdings" w:hint="default"/>
+      </w:rPr>
+    </w:lvl>
+    <w:lvl w:ilvl="6" w:tplc="04090001" w:tentative="1">
+      <w:start w:val="1"/>
+      <w:numFmt w:val="bullet"/>
+      <w:lvlText w:val=""/>
+      <w:lvlJc w:val="left"/>
+      <w:pPr>
+        <w:ind w:left="5400" w:hanging="360"/>
+      </w:pPr>
+      <w:rPr>
+        <w:rFonts w:ascii="Symbol" w:hAnsi="Symbol" w:hint="default"/>
+      </w:rPr>
+    </w:lvl>
+    <w:lvl w:ilvl="7" w:tplc="04090003" w:tentative="1">
+      <w:start w:val="1"/>
+      <w:numFmt w:val="bullet"/>
+      <w:lvlText w:val="o"/>
+      <w:lvlJc w:val="left"/>
+      <w:pPr>
+        <w:ind w:left="6120" w:hanging="360"/>
+      </w:pPr>
+      <w:rPr>
+        <w:rFonts w:ascii="Courier New" w:hAnsi="Courier New" w:cs="Courier New" w:hint="default"/>
+      </w:rPr>
+    </w:lvl>
+    <w:lvl w:ilvl="8" w:tplc="04090005" w:tentative="1">
+      <w:start w:val="1"/>
+      <w:numFmt w:val="bullet"/>
+      <w:lvlText w:val=""/>
+      <w:lvlJc w:val="left"/>
+      <w:pPr>
+        <w:ind w:left="6840" w:hanging="360"/>
+      </w:pPr>
+      <w:rPr>
+        <w:rFonts w:ascii="Wingdings" w:hAnsi="Wingdings" w:hint="default"/>
+      </w:rPr>
+    </w:lvl>
+  </w:abstractNum>
+  <w:num w:numId="1" w16cid:durableId="1466460523">
+    <w:abstractNumId w:val="0"/>
+  </w:num>
+</w:numbering>
 </file>
 
 <file path=word/styles.xml><?xml version="1.0" encoding="utf-8"?>
@@ -988,6 +1557,7 @@
     <w:lsdException w:name="HTML Sample" w:semiHidden="1" w:unhideWhenUsed="1"/>
     <w:lsdException w:name="HTML Typewriter" w:semiHidden="1" w:unhideWhenUsed="1"/>
     <w:lsdException w:name="HTML Variable" w:semiHidden="1" w:unhideWhenUsed="1"/>
+    <w:lsdException w:name="Normal Table" w:semiHidden="1" w:unhideWhenUsed="1"/>
     <w:lsdException w:name="annotation subject" w:semiHidden="1" w:unhideWhenUsed="1"/>
     <w:lsdException w:name="No List" w:semiHidden="1" w:unhideWhenUsed="1"/>
     <w:lsdException w:name="Outline List 1" w:semiHidden="1" w:unhideWhenUsed="1"/>
@@ -1034,8 +1604,10 @@
     <w:lsdException w:name="Table Subtle 2" w:semiHidden="1" w:unhideWhenUsed="1"/>
     <w:lsdException w:name="Table Web 1" w:semiHidden="1" w:unhideWhenUsed="1"/>
     <w:lsdException w:name="Table Web 2" w:semiHidden="1" w:unhideWhenUsed="1"/>
+    <w:lsdException w:name="Table Web 3" w:semiHidden="1" w:unhideWhenUsed="1"/>
     <w:lsdException w:name="Balloon Text" w:semiHidden="1" w:unhideWhenUsed="1"/>
     <w:lsdException w:name="Table Grid" w:uiPriority="39"/>
+    <w:lsdException w:name="Table Theme" w:semiHidden="1" w:unhideWhenUsed="1"/>
     <w:lsdException w:name="Placeholder Text" w:semiHidden="1"/>
     <w:lsdException w:name="No Spacing" w:uiPriority="1" w:qFormat="1"/>
     <w:lsdException w:name="Light Shading" w:uiPriority="60"/>
@@ -1401,6 +1973,36 @@
       <w:u w:val="single"/>
     </w:rPr>
   </w:style>
+  <w:style w:type="paragraph" w:styleId="Caption">
+    <w:name w:val="caption"/>
+    <w:basedOn w:val="Normal"/>
+    <w:next w:val="Normal"/>
+    <w:uiPriority w:val="35"/>
+    <w:unhideWhenUsed/>
+    <w:qFormat/>
+    <w:rsid w:val="00714FB4"/>
+    <w:pPr>
+      <w:spacing w:after="200" w:line="240" w:lineRule="auto"/>
+    </w:pPr>
+    <w:rPr>
+      <w:i/>
+      <w:iCs/>
+      <w:color w:val="44546A" w:themeColor="text2"/>
+      <w:sz w:val="18"/>
+      <w:szCs w:val="18"/>
+    </w:rPr>
+  </w:style>
+  <w:style w:type="paragraph" w:styleId="ListParagraph">
+    <w:name w:val="List Paragraph"/>
+    <w:basedOn w:val="Normal"/>
+    <w:uiPriority w:val="34"/>
+    <w:qFormat/>
+    <w:rsid w:val="00714FB4"/>
+    <w:pPr>
+      <w:ind w:left="720"/>
+      <w:contextualSpacing/>
+    </w:pPr>
+  </w:style>
 </w:styles>
 </file>
 

</xml_diff>